<commit_message>
last commit before send - review all documents
</commit_message>
<xml_diff>
--- a/Documents/Database/kalameno_data_dictionary.docx
+++ b/Documents/Database/kalameno_data_dictionary.docx
@@ -8845,7 +8845,7 @@
                 <w:rFonts w:ascii="Liberation Sans" w:hAnsi="Liberation Sans"/>
                 <w:color w:val="000000"/>
               </w:rPr>
-              <w:t>VARCHAR (2)</w:t>
+              <w:t>DECIMAL</w:t>
             </w:r>
           </w:p>
         </w:tc>
@@ -8883,7 +8883,19 @@
                 <w:rFonts w:ascii="Liberation Sans" w:hAnsi="Liberation Sans"/>
                 <w:color w:val="000000"/>
               </w:rPr>
-              <w:t>Level of user</w:t>
+              <w:t xml:space="preserve">Score of </w:t>
+            </w:r>
+            <w:proofErr w:type="gramStart"/>
+            <w:r>
+              <w:rPr>
+                <w:rFonts w:ascii="Liberation Sans" w:hAnsi="Liberation Sans"/>
+                <w:color w:val="000000"/>
+              </w:rPr>
+              <w:t>user</w:t>
+            </w:r>
+            <w:proofErr w:type="gramEnd"/>
+            <w:r>
+              <w:t xml:space="preserve"> 0 to 100</w:t>
             </w:r>
           </w:p>
         </w:tc>
@@ -8898,7 +8910,7 @@
               <w:cnfStyle w:val="000000100000" w:firstRow="0" w:lastRow="0" w:firstColumn="0" w:lastColumn="0" w:oddVBand="0" w:evenVBand="0" w:oddHBand="1" w:evenHBand="0" w:firstRowFirstColumn="0" w:firstRowLastColumn="0" w:lastRowFirstColumn="0" w:lastRowLastColumn="0"/>
             </w:pPr>
             <w:r>
-              <w:t>B2</w:t>
+              <w:t>45.2</w:t>
             </w:r>
           </w:p>
         </w:tc>
@@ -8913,18 +8925,7 @@
           <w:p>
             <w:pPr>
               <w:jc w:val="center"/>
-              <w:rPr>
-                <w:b w:val="0"/>
-                <w:bCs w:val="0"/>
-              </w:rPr>
-            </w:pPr>
-            <w:r>
-              <w:rPr>
-                <w:b w:val="0"/>
-                <w:bCs w:val="0"/>
-              </w:rPr>
-              <w:t>4</w:t>
-            </w:r>
+            </w:pPr>
           </w:p>
         </w:tc>
         <w:tc>
@@ -8941,15 +8942,13 @@
                 <w:color w:val="000000"/>
               </w:rPr>
             </w:pPr>
-            <w:proofErr w:type="spellStart"/>
-            <w:r>
-              <w:rPr>
-                <w:rFonts w:ascii="Liberation Sans" w:hAnsi="Liberation Sans"/>
-                <w:color w:val="000000"/>
-              </w:rPr>
-              <w:t>created_at</w:t>
-            </w:r>
-            <w:proofErr w:type="spellEnd"/>
+            <w:r>
+              <w:rPr>
+                <w:rFonts w:ascii="Liberation Sans" w:hAnsi="Liberation Sans"/>
+                <w:color w:val="000000"/>
+              </w:rPr>
+              <w:t>level</w:t>
+            </w:r>
           </w:p>
         </w:tc>
         <w:tc>
@@ -8971,7 +8970,7 @@
                 <w:rFonts w:ascii="Liberation Sans" w:hAnsi="Liberation Sans"/>
                 <w:color w:val="000000"/>
               </w:rPr>
-              <w:t>DATETIME</w:t>
+              <w:t>VARCHAR (2)</w:t>
             </w:r>
           </w:p>
         </w:tc>
@@ -9017,7 +9016,7 @@
                 <w:rFonts w:ascii="Liberation Sans" w:hAnsi="Liberation Sans"/>
                 <w:color w:val="000000"/>
               </w:rPr>
-              <w:t>The time this entry was first created</w:t>
+              <w:t>Level of user</w:t>
             </w:r>
           </w:p>
         </w:tc>
@@ -9030,17 +9029,9 @@
             <w:pPr>
               <w:jc w:val="center"/>
               <w:cnfStyle w:val="000000000000" w:firstRow="0" w:lastRow="0" w:firstColumn="0" w:lastColumn="0" w:oddVBand="0" w:evenVBand="0" w:oddHBand="0" w:evenHBand="0" w:firstRowFirstColumn="0" w:firstRowLastColumn="0" w:lastRowFirstColumn="0" w:lastRowLastColumn="0"/>
-              <w:rPr>
-                <w:rFonts w:ascii="Liberation Sans" w:hAnsi="Liberation Sans"/>
-                <w:color w:val="000000"/>
-              </w:rPr>
-            </w:pPr>
-            <w:r>
-              <w:rPr>
-                <w:rFonts w:ascii="Liberation Sans" w:hAnsi="Liberation Sans"/>
-                <w:color w:val="000000"/>
-              </w:rPr>
-              <w:t>2024-09-18 11:55:19</w:t>
+            </w:pPr>
+            <w:r>
+              <w:t>B2</w:t>
             </w:r>
           </w:p>
         </w:tc>
@@ -9068,6 +9059,148 @@
                 <w:b w:val="0"/>
                 <w:bCs w:val="0"/>
               </w:rPr>
+              <w:t>4</w:t>
+            </w:r>
+          </w:p>
+        </w:tc>
+        <w:tc>
+          <w:tcPr>
+            <w:tcW w:w="1530" w:type="dxa"/>
+            <w:vAlign w:val="center"/>
+          </w:tcPr>
+          <w:p>
+            <w:pPr>
+              <w:jc w:val="center"/>
+              <w:cnfStyle w:val="000000100000" w:firstRow="0" w:lastRow="0" w:firstColumn="0" w:lastColumn="0" w:oddVBand="0" w:evenVBand="0" w:oddHBand="1" w:evenHBand="0" w:firstRowFirstColumn="0" w:firstRowLastColumn="0" w:lastRowFirstColumn="0" w:lastRowLastColumn="0"/>
+              <w:rPr>
+                <w:rFonts w:ascii="Liberation Sans" w:hAnsi="Liberation Sans"/>
+                <w:color w:val="000000"/>
+              </w:rPr>
+            </w:pPr>
+            <w:proofErr w:type="spellStart"/>
+            <w:r>
+              <w:rPr>
+                <w:rFonts w:ascii="Liberation Sans" w:hAnsi="Liberation Sans"/>
+                <w:color w:val="000000"/>
+              </w:rPr>
+              <w:t>created_at</w:t>
+            </w:r>
+            <w:proofErr w:type="spellEnd"/>
+          </w:p>
+        </w:tc>
+        <w:tc>
+          <w:tcPr>
+            <w:tcW w:w="1800" w:type="dxa"/>
+            <w:vAlign w:val="center"/>
+          </w:tcPr>
+          <w:p>
+            <w:pPr>
+              <w:jc w:val="center"/>
+              <w:cnfStyle w:val="000000100000" w:firstRow="0" w:lastRow="0" w:firstColumn="0" w:lastColumn="0" w:oddVBand="0" w:evenVBand="0" w:oddHBand="1" w:evenHBand="0" w:firstRowFirstColumn="0" w:firstRowLastColumn="0" w:lastRowFirstColumn="0" w:lastRowLastColumn="0"/>
+              <w:rPr>
+                <w:rFonts w:ascii="Liberation Sans" w:hAnsi="Liberation Sans"/>
+                <w:color w:val="000000"/>
+              </w:rPr>
+            </w:pPr>
+            <w:r>
+              <w:rPr>
+                <w:rFonts w:ascii="Liberation Sans" w:hAnsi="Liberation Sans"/>
+                <w:color w:val="000000"/>
+              </w:rPr>
+              <w:t>DATETIME</w:t>
+            </w:r>
+          </w:p>
+        </w:tc>
+        <w:tc>
+          <w:tcPr>
+            <w:tcW w:w="1710" w:type="dxa"/>
+            <w:vAlign w:val="center"/>
+          </w:tcPr>
+          <w:p>
+            <w:pPr>
+              <w:jc w:val="center"/>
+              <w:cnfStyle w:val="000000100000" w:firstRow="0" w:lastRow="0" w:firstColumn="0" w:lastColumn="0" w:oddVBand="0" w:evenVBand="0" w:oddHBand="1" w:evenHBand="0" w:firstRowFirstColumn="0" w:firstRowLastColumn="0" w:lastRowFirstColumn="0" w:lastRowLastColumn="0"/>
+              <w:rPr>
+                <w:rFonts w:ascii="Liberation Sans" w:hAnsi="Liberation Sans"/>
+                <w:color w:val="000000"/>
+              </w:rPr>
+            </w:pPr>
+            <w:r>
+              <w:rPr>
+                <w:rFonts w:ascii="Liberation Sans" w:hAnsi="Liberation Sans"/>
+                <w:color w:val="000000"/>
+              </w:rPr>
+              <w:t>NOT NULL</w:t>
+            </w:r>
+          </w:p>
+        </w:tc>
+        <w:tc>
+          <w:tcPr>
+            <w:tcW w:w="3420" w:type="dxa"/>
+            <w:vAlign w:val="center"/>
+          </w:tcPr>
+          <w:p>
+            <w:pPr>
+              <w:jc w:val="center"/>
+              <w:cnfStyle w:val="000000100000" w:firstRow="0" w:lastRow="0" w:firstColumn="0" w:lastColumn="0" w:oddVBand="0" w:evenVBand="0" w:oddHBand="1" w:evenHBand="0" w:firstRowFirstColumn="0" w:firstRowLastColumn="0" w:lastRowFirstColumn="0" w:lastRowLastColumn="0"/>
+              <w:rPr>
+                <w:rFonts w:ascii="Liberation Sans" w:hAnsi="Liberation Sans"/>
+                <w:color w:val="000000"/>
+              </w:rPr>
+            </w:pPr>
+            <w:r>
+              <w:rPr>
+                <w:rFonts w:ascii="Liberation Sans" w:hAnsi="Liberation Sans"/>
+                <w:color w:val="000000"/>
+              </w:rPr>
+              <w:t>The time this entry was first created</w:t>
+            </w:r>
+          </w:p>
+        </w:tc>
+        <w:tc>
+          <w:tcPr>
+            <w:tcW w:w="1620" w:type="dxa"/>
+            <w:vAlign w:val="center"/>
+          </w:tcPr>
+          <w:p>
+            <w:pPr>
+              <w:jc w:val="center"/>
+              <w:cnfStyle w:val="000000100000" w:firstRow="0" w:lastRow="0" w:firstColumn="0" w:lastColumn="0" w:oddVBand="0" w:evenVBand="0" w:oddHBand="1" w:evenHBand="0" w:firstRowFirstColumn="0" w:firstRowLastColumn="0" w:lastRowFirstColumn="0" w:lastRowLastColumn="0"/>
+              <w:rPr>
+                <w:rFonts w:ascii="Liberation Sans" w:hAnsi="Liberation Sans"/>
+                <w:color w:val="000000"/>
+              </w:rPr>
+            </w:pPr>
+            <w:r>
+              <w:rPr>
+                <w:rFonts w:ascii="Liberation Sans" w:hAnsi="Liberation Sans"/>
+                <w:color w:val="000000"/>
+              </w:rPr>
+              <w:t>2024-09-18 11:55:19</w:t>
+            </w:r>
+          </w:p>
+        </w:tc>
+      </w:tr>
+      <w:tr>
+        <w:tc>
+          <w:tcPr>
+            <w:cnfStyle w:val="001000000000" w:firstRow="0" w:lastRow="0" w:firstColumn="1" w:lastColumn="0" w:oddVBand="0" w:evenVBand="0" w:oddHBand="0" w:evenHBand="0" w:firstRowFirstColumn="0" w:firstRowLastColumn="0" w:lastRowFirstColumn="0" w:lastRowLastColumn="0"/>
+            <w:tcW w:w="450" w:type="dxa"/>
+            <w:vAlign w:val="center"/>
+          </w:tcPr>
+          <w:p>
+            <w:pPr>
+              <w:jc w:val="center"/>
+              <w:rPr>
+                <w:b w:val="0"/>
+                <w:bCs w:val="0"/>
+              </w:rPr>
+            </w:pPr>
+            <w:r>
+              <w:rPr>
+                <w:b w:val="0"/>
+                <w:bCs w:val="0"/>
+              </w:rPr>
               <w:t>5</w:t>
             </w:r>
           </w:p>
@@ -9080,7 +9213,7 @@
           <w:p>
             <w:pPr>
               <w:jc w:val="center"/>
-              <w:cnfStyle w:val="000000100000" w:firstRow="0" w:lastRow="0" w:firstColumn="0" w:lastColumn="0" w:oddVBand="0" w:evenVBand="0" w:oddHBand="1" w:evenHBand="0" w:firstRowFirstColumn="0" w:firstRowLastColumn="0" w:lastRowFirstColumn="0" w:lastRowLastColumn="0"/>
+              <w:cnfStyle w:val="000000000000" w:firstRow="0" w:lastRow="0" w:firstColumn="0" w:lastColumn="0" w:oddVBand="0" w:evenVBand="0" w:oddHBand="0" w:evenHBand="0" w:firstRowFirstColumn="0" w:firstRowLastColumn="0" w:lastRowFirstColumn="0" w:lastRowLastColumn="0"/>
               <w:rPr>
                 <w:rFonts w:ascii="Liberation Sans" w:hAnsi="Liberation Sans"/>
                 <w:color w:val="000000"/>
@@ -9105,7 +9238,7 @@
           <w:p>
             <w:pPr>
               <w:jc w:val="center"/>
-              <w:cnfStyle w:val="000000100000" w:firstRow="0" w:lastRow="0" w:firstColumn="0" w:lastColumn="0" w:oddVBand="0" w:evenVBand="0" w:oddHBand="1" w:evenHBand="0" w:firstRowFirstColumn="0" w:firstRowLastColumn="0" w:lastRowFirstColumn="0" w:lastRowLastColumn="0"/>
+              <w:cnfStyle w:val="000000000000" w:firstRow="0" w:lastRow="0" w:firstColumn="0" w:lastColumn="0" w:oddVBand="0" w:evenVBand="0" w:oddHBand="0" w:evenHBand="0" w:firstRowFirstColumn="0" w:firstRowLastColumn="0" w:lastRowFirstColumn="0" w:lastRowLastColumn="0"/>
               <w:rPr>
                 <w:rFonts w:ascii="Liberation Sans" w:hAnsi="Liberation Sans"/>
                 <w:color w:val="000000"/>
@@ -9128,7 +9261,7 @@
           <w:p>
             <w:pPr>
               <w:jc w:val="center"/>
-              <w:cnfStyle w:val="000000100000" w:firstRow="0" w:lastRow="0" w:firstColumn="0" w:lastColumn="0" w:oddVBand="0" w:evenVBand="0" w:oddHBand="1" w:evenHBand="0" w:firstRowFirstColumn="0" w:firstRowLastColumn="0" w:lastRowFirstColumn="0" w:lastRowLastColumn="0"/>
+              <w:cnfStyle w:val="000000000000" w:firstRow="0" w:lastRow="0" w:firstColumn="0" w:lastColumn="0" w:oddVBand="0" w:evenVBand="0" w:oddHBand="0" w:evenHBand="0" w:firstRowFirstColumn="0" w:firstRowLastColumn="0" w:lastRowFirstColumn="0" w:lastRowLastColumn="0"/>
               <w:rPr>
                 <w:rFonts w:ascii="Liberation Sans" w:hAnsi="Liberation Sans"/>
                 <w:color w:val="000000"/>
@@ -9151,7 +9284,7 @@
           <w:p>
             <w:pPr>
               <w:jc w:val="center"/>
-              <w:cnfStyle w:val="000000100000" w:firstRow="0" w:lastRow="0" w:firstColumn="0" w:lastColumn="0" w:oddVBand="0" w:evenVBand="0" w:oddHBand="1" w:evenHBand="0" w:firstRowFirstColumn="0" w:firstRowLastColumn="0" w:lastRowFirstColumn="0" w:lastRowLastColumn="0"/>
+              <w:cnfStyle w:val="000000000000" w:firstRow="0" w:lastRow="0" w:firstColumn="0" w:lastColumn="0" w:oddVBand="0" w:evenVBand="0" w:oddHBand="0" w:evenHBand="0" w:firstRowFirstColumn="0" w:firstRowLastColumn="0" w:lastRowFirstColumn="0" w:lastRowLastColumn="0"/>
               <w:rPr>
                 <w:rFonts w:ascii="Liberation Sans" w:hAnsi="Liberation Sans"/>
                 <w:color w:val="000000"/>
@@ -9183,7 +9316,7 @@
           <w:p>
             <w:pPr>
               <w:jc w:val="center"/>
-              <w:cnfStyle w:val="000000100000" w:firstRow="0" w:lastRow="0" w:firstColumn="0" w:lastColumn="0" w:oddVBand="0" w:evenVBand="0" w:oddHBand="1" w:evenHBand="0" w:firstRowFirstColumn="0" w:firstRowLastColumn="0" w:lastRowFirstColumn="0" w:lastRowLastColumn="0"/>
+              <w:cnfStyle w:val="000000000000" w:firstRow="0" w:lastRow="0" w:firstColumn="0" w:lastColumn="0" w:oddVBand="0" w:evenVBand="0" w:oddHBand="0" w:evenHBand="0" w:firstRowFirstColumn="0" w:firstRowLastColumn="0" w:lastRowFirstColumn="0" w:lastRowLastColumn="0"/>
               <w:rPr>
                 <w:rFonts w:ascii="Liberation Sans" w:hAnsi="Liberation Sans"/>
                 <w:color w:val="000000"/>

</xml_diff>